<commit_message>
fix click event to close menulist when clicked outside
</commit_message>
<xml_diff>
--- a/src/Components/Resume/UJAH-RESUME.docx
+++ b/src/Components/Resume/UJAH-RESUME.docx
@@ -22,7 +22,25 @@
           <w:sz w:val="44"/>
           <w:szCs w:val="44"/>
         </w:rPr>
-        <w:t>UJAH STEPHEN OCHEOLA</w:t>
+        <w:t>UJAH OCHEOLA</w:t>
+      </w:r>
+      <w:r>
+        <w:rPr>
+          <w:rFonts w:ascii="Times New Roman" w:hAnsi="Times New Roman"/>
+          <w:b/>
+          <w:sz w:val="44"/>
+          <w:szCs w:val="44"/>
+        </w:rPr>
+        <w:t xml:space="preserve"> </w:t>
+      </w:r>
+      <w:r>
+        <w:rPr>
+          <w:rFonts w:ascii="Times New Roman" w:hAnsi="Times New Roman"/>
+          <w:b/>
+          <w:sz w:val="44"/>
+          <w:szCs w:val="44"/>
+        </w:rPr>
+        <w:t>STEPHEN</w:t>
       </w:r>
     </w:p>
     <w:p>
@@ -255,25 +273,7 @@
           <w:sz w:val="28"/>
           <w:szCs w:val="28"/>
         </w:rPr>
-        <w:t xml:space="preserve"> a</w:t>
-      </w:r>
-      <w:r>
-        <w:rPr>
-          <w:rFonts w:ascii="Times New Roman" w:hAnsi="Times New Roman"/>
-          <w:i/>
-          <w:sz w:val="28"/>
-          <w:szCs w:val="28"/>
-        </w:rPr>
-        <w:t xml:space="preserve"> Junior</w:t>
-      </w:r>
-      <w:r>
-        <w:rPr>
-          <w:rFonts w:ascii="Times New Roman" w:hAnsi="Times New Roman"/>
-          <w:i/>
-          <w:sz w:val="28"/>
-          <w:szCs w:val="28"/>
-        </w:rPr>
-        <w:t xml:space="preserve"> </w:t>
+        <w:t xml:space="preserve"> a </w:t>
       </w:r>
       <w:r>
         <w:rPr>
@@ -1005,24 +1005,7 @@
           <w:szCs w:val="24"/>
         </w:rPr>
         <w:tab/>
-      </w:r>
-      <w:r>
-        <w:rPr>
-          <w:rFonts w:ascii="Times New Roman" w:hAnsi="Times New Roman"/>
-          <w:b/>
-          <w:sz w:val="24"/>
-          <w:szCs w:val="24"/>
-        </w:rPr>
-        <w:t xml:space="preserve"> 20</w:t>
-      </w:r>
-      <w:r>
-        <w:rPr>
-          <w:rFonts w:ascii="Times New Roman" w:hAnsi="Times New Roman"/>
-          <w:b/>
-          <w:sz w:val="24"/>
-          <w:szCs w:val="24"/>
-        </w:rPr>
-        <w:t>22 Till Date</w:t>
+        <w:t xml:space="preserve"> 2022 Till Date</w:t>
       </w:r>
     </w:p>
     <w:p>

</xml_diff>

<commit_message>
update real-estate project link
</commit_message>
<xml_diff>
--- a/src/Components/Resume/UJAH-RESUME.docx
+++ b/src/Components/Resume/UJAH-RESUME.docx
@@ -1292,16 +1292,22 @@
           <w:sz w:val="24"/>
         </w:rPr>
       </w:pPr>
-      <w:proofErr w:type="spellStart"/>
       <w:r>
         <w:rPr>
           <w:rFonts w:ascii="Times New Roman" w:hAnsi="Times New Roman"/>
           <w:bCs/>
           <w:sz w:val="24"/>
         </w:rPr>
-        <w:t>Github</w:t>
-      </w:r>
-      <w:proofErr w:type="spellEnd"/>
+        <w:t>G</w:t>
+      </w:r>
+      <w:r>
+        <w:rPr>
+          <w:rFonts w:ascii="Times New Roman" w:hAnsi="Times New Roman"/>
+          <w:bCs/>
+          <w:sz w:val="24"/>
+        </w:rPr>
+        <w:t>ITHUB</w:t>
+      </w:r>
       <w:r>
         <w:rPr>
           <w:rFonts w:ascii="Times New Roman" w:hAnsi="Times New Roman"/>

</xml_diff>